<commit_message>
Revert "Revert "Revert "testcom1"""
This reverts commit d1a275595e232796ae167ee57e510a8589004379.
</commit_message>
<xml_diff>
--- a/Книги,пособия/тестовый файл.docx
+++ b/Книги,пособия/тестовый файл.docx
@@ -17,21 +17,6 @@
         <w:t>1 версия</w:t>
       </w:r>
     </w:p>
-    <w:p>
-      <w:pPr>
-        <w:rPr>
-          <w:sz w:val="100"/>
-          <w:szCs w:val="100"/>
-        </w:rPr>
-      </w:pPr>
-      <w:r>
-        <w:rPr>
-          <w:sz w:val="100"/>
-          <w:szCs w:val="100"/>
-        </w:rPr>
-        <w:t>2 версия</w:t>
-      </w:r>
-    </w:p>
     <w:sectPr>
       <w:footnotePr>
         <w:pos w:val="pageBottom"/>
@@ -47,15 +32,12 @@
       </w:endnotePr>
       <w:type w:val="continuous"/>
       <w:pgSz w:h="16839" w:w="11907"/>
-      <w:pgMar w:left="1134" w:top="1134" w:right="1134" w:bottom="1134" w:header="0" w:footer="0"/>
+      <w:pgMar w:left="1134" w:top="1134" w:right="1134" w:bottom="1134"/>
       <w:paperSrc w:first="0" w:other="0" a="0" b="0"/>
       <w:pgNumType w:fmt="decimal"/>
       <w:tmGutter w:val="1"/>
       <w:mirrorMargins w:val="0"/>
       <w:tmSection w:h="-1"/>
-      <w:guidesAndGridMasterPages Id="0" numberOfVerticalGuides="0" numberOfHorizontalGuides="0"/>
-      <w:guidesAndGridMasterPages Id="1" numberOfVerticalGuides="0" numberOfHorizontalGuides="0"/>
-      <w:guidesAndGridMasterPages Id="2" numberOfVerticalGuides="0" numberOfHorizontalGuides="0"/>
     </w:sectPr>
   </w:body>
 </w:document>

</xml_diff>